<commit_message>
agruega las equinas, modifica calles y el doc
</commit_message>
<xml_diff>
--- a/ProyectoSimulacion.docx
+++ b/ProyectoSimulacion.docx
@@ -1475,6 +1475,16 @@
         <w:ind w:left="2124" w:firstLine="708"/>
         <w:rPr>
           <w:rFonts w:ascii="Arial" w:hAnsi="Arial" w:cs="Arial"/>
+          <w:sz w:val="24"/>
+          <w:szCs w:val="24"/>
+        </w:rPr>
+      </w:pPr>
+    </w:p>
+    <w:p>
+      <w:pPr>
+        <w:ind w:left="2124" w:firstLine="708"/>
+        <w:rPr>
+          <w:rFonts w:ascii="Arial" w:hAnsi="Arial" w:cs="Arial"/>
           <w:szCs w:val="24"/>
         </w:rPr>
       </w:pPr>
@@ -1485,6 +1495,7 @@
           <w:sz w:val="24"/>
           <w:szCs w:val="24"/>
         </w:rPr>
+        <w:lastRenderedPageBreak/>
         <mc:AlternateContent>
           <mc:Choice Requires="wps">
             <w:drawing>
@@ -1642,7 +1653,21 @@
           <w:rFonts w:ascii="Arial" w:hAnsi="Arial" w:cs="Arial"/>
           <w:szCs w:val="24"/>
         </w:rPr>
+        <w:t>(</w:t>
+      </w:r>
+      <w:r>
+        <w:rPr>
+          <w:rFonts w:ascii="Arial" w:hAnsi="Arial" w:cs="Arial"/>
+          <w:szCs w:val="24"/>
+        </w:rPr>
         <w:t>amount_cars</w:t>
+      </w:r>
+      <w:r>
+        <w:rPr>
+          <w:rFonts w:ascii="Arial" w:hAnsi="Arial" w:cs="Arial"/>
+          <w:szCs w:val="24"/>
+        </w:rPr>
+        <w:t>+1)</w:t>
       </w:r>
       <w:r>
         <w:rPr>
@@ -1679,7 +1704,6 @@
           <w:sz w:val="24"/>
           <w:szCs w:val="24"/>
         </w:rPr>
-        <w:lastRenderedPageBreak/>
         <w:t>d</w:t>
       </w:r>
       <w:r>
@@ -2092,7 +2116,31 @@
           <w:sz w:val="16"/>
           <w:szCs w:val="24"/>
         </w:rPr>
-        <w:t>*size_cars &lt; size_corner ^ size_corner-head (list) &gt;= size_cars)</w:t>
+        <w:t>*size_cars &lt; size_corner ^ size_corner-</w:t>
+      </w:r>
+      <w:commentRangeStart w:id="1"/>
+      <w:r>
+        <w:rPr>
+          <w:rFonts w:ascii="Arial" w:hAnsi="Arial" w:cs="Arial"/>
+          <w:sz w:val="16"/>
+          <w:szCs w:val="24"/>
+        </w:rPr>
+        <w:t>head</w:t>
+      </w:r>
+      <w:commentRangeEnd w:id="1"/>
+      <w:r>
+        <w:rPr>
+          <w:rStyle w:val="Refdecomentario"/>
+        </w:rPr>
+        <w:commentReference w:id="1"/>
+      </w:r>
+      <w:r>
+        <w:rPr>
+          <w:rFonts w:ascii="Arial" w:hAnsi="Arial" w:cs="Arial"/>
+          <w:sz w:val="16"/>
+          <w:szCs w:val="24"/>
+        </w:rPr>
+        <w:t xml:space="preserve"> (list) &gt;= size_cars)</w:t>
       </w:r>
     </w:p>
     <w:p>
@@ -2369,6 +2417,8 @@
         </w:rPr>
         <w:t>= 0)</w:t>
       </w:r>
+      <w:bookmarkStart w:id="2" w:name="_GoBack"/>
+      <w:bookmarkEnd w:id="2"/>
     </w:p>
     <w:p>
       <w:pPr>
@@ -3695,7 +3745,6 @@
           <w:sz w:val="24"/>
           <w:szCs w:val="24"/>
         </w:rPr>
-        <w:lastRenderedPageBreak/>
         <mc:AlternateContent>
           <mc:Choice Requires="wps">
             <w:drawing>
@@ -3896,7 +3945,7 @@
         </w:rPr>
         <w:t xml:space="preserve">                      </w:t>
       </w:r>
-      <w:commentRangeStart w:id="1"/>
+      <w:commentRangeStart w:id="3"/>
       <w:r>
         <w:rPr>
           <w:rFonts w:ascii="Arial" w:hAnsi="Arial" w:cs="Arial"/>
@@ -3953,12 +4002,12 @@
         </w:rPr>
         <w:t>)</w:t>
       </w:r>
-      <w:commentRangeEnd w:id="1"/>
+      <w:commentRangeEnd w:id="3"/>
       <w:r>
         <w:rPr>
           <w:rStyle w:val="Refdecomentario"/>
         </w:rPr>
-        <w:commentReference w:id="1"/>
+        <w:commentReference w:id="3"/>
       </w:r>
     </w:p>
     <w:p>
@@ -4066,7 +4115,7 @@
         </w:rPr>
         <w:tab/>
       </w:r>
-      <w:commentRangeStart w:id="2"/>
+      <w:commentRangeStart w:id="4"/>
       <w:r>
         <w:rPr>
           <w:rFonts w:ascii="Arial" w:hAnsi="Arial" w:cs="Arial"/>
@@ -4099,12 +4148,12 @@
         </w:rPr>
         <w:t>)</w:t>
       </w:r>
-      <w:commentRangeEnd w:id="2"/>
+      <w:commentRangeEnd w:id="4"/>
       <w:r>
         <w:rPr>
           <w:rStyle w:val="Refdecomentario"/>
         </w:rPr>
-        <w:commentReference w:id="2"/>
+        <w:commentReference w:id="4"/>
       </w:r>
     </w:p>
     <w:p>
@@ -4404,7 +4453,7 @@
         <w:tab/>
         <w:t xml:space="preserve">                                          </w:t>
       </w:r>
-      <w:commentRangeStart w:id="3"/>
+      <w:commentRangeStart w:id="5"/>
       <w:r>
         <w:rPr>
           <w:rFonts w:ascii="Arial" w:hAnsi="Arial" w:cs="Arial"/>
@@ -4477,12 +4526,12 @@
         </w:rPr>
         <w:t>)</w:t>
       </w:r>
-      <w:commentRangeEnd w:id="3"/>
+      <w:commentRangeEnd w:id="5"/>
       <w:r>
         <w:rPr>
           <w:rStyle w:val="Refdecomentario"/>
         </w:rPr>
-        <w:commentReference w:id="3"/>
+        <w:commentReference w:id="5"/>
       </w:r>
     </w:p>
     <w:p>
@@ -4656,7 +4705,7 @@
         </w:rPr>
         <w:t xml:space="preserve"> ^ (size_street –last (</w:t>
       </w:r>
-      <w:commentRangeStart w:id="4"/>
+      <w:commentRangeStart w:id="6"/>
       <w:r>
         <w:rPr>
           <w:rFonts w:ascii="Arial" w:hAnsi="Arial" w:cs="Arial"/>
@@ -4665,12 +4714,12 @@
         </w:rPr>
         <w:t>update</w:t>
       </w:r>
-      <w:commentRangeEnd w:id="4"/>
+      <w:commentRangeEnd w:id="6"/>
       <w:r>
         <w:rPr>
           <w:rStyle w:val="Refdecomentario"/>
         </w:rPr>
-        <w:commentReference w:id="4"/>
+        <w:commentReference w:id="6"/>
       </w:r>
       <w:r>
         <w:rPr>
@@ -4715,7 +4764,7 @@
         </w:rPr>
         <w:tab/>
       </w:r>
-      <w:commentRangeStart w:id="5"/>
+      <w:commentRangeStart w:id="7"/>
       <w:r>
         <w:rPr>
           <w:rFonts w:ascii="Arial" w:hAnsi="Arial" w:cs="Arial"/>
@@ -4724,12 +4773,12 @@
         </w:rPr>
         <w:t>if ((xp == 0) ^ (a_street+1)*size_cars&gt;size_street)</w:t>
       </w:r>
-      <w:commentRangeEnd w:id="5"/>
+      <w:commentRangeEnd w:id="7"/>
       <w:r>
         <w:rPr>
           <w:rStyle w:val="Refdecomentario"/>
         </w:rPr>
-        <w:commentReference w:id="5"/>
+        <w:commentReference w:id="7"/>
       </w:r>
     </w:p>
     <w:p>
@@ -4822,7 +4871,7 @@
         </w:rPr>
         <w:tab/>
       </w:r>
-      <w:commentRangeStart w:id="6"/>
+      <w:commentRangeStart w:id="8"/>
       <w:r>
         <w:rPr>
           <w:rFonts w:ascii="Arial" w:hAnsi="Arial" w:cs="Arial"/>
@@ -4919,7 +4968,7 @@
         </w:rPr>
         <w:t>(</w:t>
       </w:r>
-      <w:commentRangeStart w:id="7"/>
+      <w:commentRangeStart w:id="9"/>
       <w:r>
         <w:rPr>
           <w:rFonts w:ascii="Arial" w:hAnsi="Arial" w:cs="Arial"/>
@@ -4928,12 +4977,12 @@
         </w:rPr>
         <w:t>update</w:t>
       </w:r>
-      <w:commentRangeEnd w:id="7"/>
+      <w:commentRangeEnd w:id="9"/>
       <w:r>
         <w:rPr>
           <w:rStyle w:val="Refdecomentario"/>
         </w:rPr>
-        <w:commentReference w:id="7"/>
+        <w:commentReference w:id="9"/>
       </w:r>
       <w:r>
         <w:rPr>
@@ -4975,12 +5024,12 @@
         </w:rPr>
         <w:t>)</w:t>
       </w:r>
-      <w:commentRangeEnd w:id="6"/>
+      <w:commentRangeEnd w:id="8"/>
       <w:r>
         <w:rPr>
           <w:rStyle w:val="Refdecomentario"/>
         </w:rPr>
-        <w:commentReference w:id="6"/>
+        <w:commentReference w:id="8"/>
       </w:r>
     </w:p>
     <w:p>
@@ -5281,7 +5330,7 @@
         </w:rPr>
         <w:t xml:space="preserve">, </w:t>
       </w:r>
-      <w:commentRangeStart w:id="8"/>
+      <w:commentRangeStart w:id="10"/>
       <w:r>
         <w:rPr>
           <w:rFonts w:ascii="Arial" w:hAnsi="Arial" w:cs="Arial"/>
@@ -5306,7 +5355,7 @@
         </w:rPr>
         <w:t>(tail</w:t>
       </w:r>
-      <w:commentRangeEnd w:id="8"/>
+      <w:commentRangeEnd w:id="10"/>
       <w:r>
         <w:rPr>
           <w:rFonts w:ascii="Arial" w:hAnsi="Arial" w:cs="Arial"/>
@@ -5319,7 +5368,7 @@
         <w:rPr>
           <w:rStyle w:val="Refdecomentario"/>
         </w:rPr>
-        <w:commentReference w:id="8"/>
+        <w:commentReference w:id="10"/>
       </w:r>
       <w:r>
         <w:rPr>
@@ -5742,7 +5791,7 @@
         </w:rPr>
         <w:tab/>
       </w:r>
-      <w:commentRangeStart w:id="9"/>
+      <w:commentRangeStart w:id="11"/>
       <w:r>
         <w:rPr>
           <w:rFonts w:ascii="Arial" w:hAnsi="Arial" w:cs="Arial"/>
@@ -5775,12 +5824,12 @@
         </w:rPr>
         <w:t>)</w:t>
       </w:r>
-      <w:commentRangeEnd w:id="9"/>
+      <w:commentRangeEnd w:id="11"/>
       <w:r>
         <w:rPr>
           <w:rStyle w:val="Refdecomentario"/>
         </w:rPr>
-        <w:commentReference w:id="9"/>
+        <w:commentReference w:id="11"/>
       </w:r>
     </w:p>
     <w:p>
@@ -6033,7 +6082,6 @@
           <w:szCs w:val="24"/>
           <w:u w:val="single"/>
         </w:rPr>
-        <w:lastRenderedPageBreak/>
         <w:t>Model of the project:</w:t>
       </w:r>
       <w:r>
@@ -9221,6 +9269,7 @@
           <w:sz w:val="24"/>
           <w:szCs w:val="24"/>
         </w:rPr>
+        <w:lastRenderedPageBreak/>
         <w:t>time_green:</w:t>
       </w:r>
       <w:r>
@@ -9314,7 +9363,6 @@
           <w:sz w:val="24"/>
           <w:szCs w:val="24"/>
         </w:rPr>
-        <w:lastRenderedPageBreak/>
         <w:t>S3:</w:t>
       </w:r>
     </w:p>
@@ -9982,8 +10030,6 @@
         </w:rPr>
         <w:t>50</w:t>
       </w:r>
-      <w:bookmarkStart w:id="10" w:name="_GoBack"/>
-      <w:bookmarkEnd w:id="10"/>
     </w:p>
     <w:sectPr>
       <w:pgSz w:w="12240" w:h="15840"/>
@@ -10016,7 +10062,7 @@
       </w:r>
     </w:p>
   </w:comment>
-  <w:comment w:id="1" w:author="Diego" w:date="2014-06-11T21:06:00Z" w:initials="D">
+  <w:comment w:id="1" w:author="Diego Gastaldi" w:date="2014-07-21T17:26:00Z" w:initials="DG">
     <w:p>
       <w:pPr>
         <w:pStyle w:val="Textocomentario"/>
@@ -10028,11 +10074,32 @@
         <w:annotationRef/>
       </w:r>
       <w:r>
+        <w:t>SERA HEAD O BACK???????????????????????</w:t>
+      </w:r>
+    </w:p>
+    <w:p>
+      <w:pPr>
+        <w:pStyle w:val="Textocomentario"/>
+      </w:pPr>
+    </w:p>
+  </w:comment>
+  <w:comment w:id="3" w:author="Diego" w:date="2014-06-11T21:06:00Z" w:initials="D">
+    <w:p>
+      <w:pPr>
+        <w:pStyle w:val="Textocomentario"/>
+      </w:pPr>
+      <w:r>
+        <w:rPr>
+          <w:rStyle w:val="Refdecomentario"/>
+        </w:rPr>
+        <w:annotationRef/>
+      </w:r>
+      <w:r>
         <w:t>If the event comes from the semaphore indicates that the cars can pass and the street is not empty</w:t>
       </w:r>
     </w:p>
   </w:comment>
-  <w:comment w:id="2" w:author="Diego" w:date="2014-06-11T21:08:00Z" w:initials="D">
+  <w:comment w:id="4" w:author="Diego" w:date="2014-06-11T21:08:00Z" w:initials="D">
     <w:p>
       <w:pPr>
         <w:pStyle w:val="Textocomentario"/>
@@ -10048,7 +10115,7 @@
       </w:r>
     </w:p>
   </w:comment>
-  <w:comment w:id="3" w:author="Diego" w:date="2014-06-11T21:09:00Z" w:initials="D">
+  <w:comment w:id="5" w:author="Diego" w:date="2014-06-11T21:09:00Z" w:initials="D">
     <w:p>
       <w:pPr>
         <w:pStyle w:val="Textocomentario"/>
@@ -10064,7 +10131,7 @@
       </w:r>
     </w:p>
   </w:comment>
-  <w:comment w:id="4" w:author="Diego" w:date="2014-06-11T21:17:00Z" w:initials="D">
+  <w:comment w:id="6" w:author="Diego" w:date="2014-06-11T21:17:00Z" w:initials="D">
     <w:p>
       <w:pPr>
         <w:pStyle w:val="Textocomentario"/>
@@ -10089,7 +10156,7 @@
       </w:r>
     </w:p>
   </w:comment>
-  <w:comment w:id="5" w:author="Diego" w:date="2014-06-11T21:11:00Z" w:initials="D">
+  <w:comment w:id="7" w:author="Diego" w:date="2014-06-11T21:11:00Z" w:initials="D">
     <w:p>
       <w:pPr>
         <w:pStyle w:val="Textocomentario"/>
@@ -10105,7 +10172,7 @@
       </w:r>
     </w:p>
   </w:comment>
-  <w:comment w:id="7" w:author="Diego" w:date="2014-06-11T21:17:00Z" w:initials="D">
+  <w:comment w:id="9" w:author="Diego" w:date="2014-06-11T21:17:00Z" w:initials="D">
     <w:p>
       <w:pPr>
         <w:pStyle w:val="Textocomentario"/>
@@ -10130,7 +10197,7 @@
       </w:r>
     </w:p>
   </w:comment>
-  <w:comment w:id="6" w:author="Diego" w:date="2014-06-11T21:12:00Z" w:initials="D">
+  <w:comment w:id="8" w:author="Diego" w:date="2014-06-11T21:12:00Z" w:initials="D">
     <w:p>
       <w:pPr>
         <w:pStyle w:val="Textocomentario"/>
@@ -10161,7 +10228,7 @@
       </w:r>
     </w:p>
   </w:comment>
-  <w:comment w:id="8" w:author="Diego" w:date="2014-06-14T03:24:00Z" w:initials="D">
+  <w:comment w:id="10" w:author="Diego" w:date="2014-06-14T03:24:00Z" w:initials="D">
     <w:p>
       <w:pPr>
         <w:pStyle w:val="Textocomentario"/>
@@ -10183,7 +10250,7 @@
       </w:r>
     </w:p>
   </w:comment>
-  <w:comment w:id="9" w:author="Diego" w:date="2014-06-14T03:47:00Z" w:initials="D">
+  <w:comment w:id="11" w:author="Diego" w:date="2014-06-14T03:47:00Z" w:initials="D">
     <w:p>
       <w:pPr>
         <w:pStyle w:val="Textocomentario"/>
@@ -10205,6 +10272,7 @@
 <file path=word/commentsExtended.xml><?xml version="1.0" encoding="utf-8"?>
 <w15:commentsEx xmlns:wpc="http://schemas.microsoft.com/office/word/2010/wordprocessingCanvas" xmlns:mc="http://schemas.openxmlformats.org/markup-compatibility/2006" xmlns:o="urn:schemas-microsoft-com:office:office" xmlns:r="http://schemas.openxmlformats.org/officeDocument/2006/relationships" xmlns:m="http://schemas.openxmlformats.org/officeDocument/2006/math" xmlns:v="urn:schemas-microsoft-com:vml" xmlns:wp14="http://schemas.microsoft.com/office/word/2010/wordprocessingDrawing" xmlns:wp="http://schemas.openxmlformats.org/drawingml/2006/wordprocessingDrawing" xmlns:w10="urn:schemas-microsoft-com:office:word" xmlns:w="http://schemas.openxmlformats.org/wordprocessingml/2006/main" xmlns:w14="http://schemas.microsoft.com/office/word/2010/wordml" xmlns:w15="http://schemas.microsoft.com/office/word/2012/wordml" xmlns:wpg="http://schemas.microsoft.com/office/word/2010/wordprocessingGroup" xmlns:wpi="http://schemas.microsoft.com/office/word/2010/wordprocessingInk" xmlns:wne="http://schemas.microsoft.com/office/word/2006/wordml" xmlns:wps="http://schemas.microsoft.com/office/word/2010/wordprocessingShape" mc:Ignorable="w14 w15 wp14">
   <w15:commentEx w15:paraId="7856CB0F" w15:done="0"/>
+  <w15:commentEx w15:paraId="769D2E94" w15:done="0"/>
   <w15:commentEx w15:paraId="65B8146B" w15:done="0"/>
   <w15:commentEx w15:paraId="61F43BC3" w15:done="0"/>
   <w15:commentEx w15:paraId="71A5A172" w15:done="0"/>
@@ -10506,6 +10574,9 @@
 <w15:people xmlns:wpc="http://schemas.microsoft.com/office/word/2010/wordprocessingCanvas" xmlns:mc="http://schemas.openxmlformats.org/markup-compatibility/2006" xmlns:o="urn:schemas-microsoft-com:office:office" xmlns:r="http://schemas.openxmlformats.org/officeDocument/2006/relationships" xmlns:m="http://schemas.openxmlformats.org/officeDocument/2006/math" xmlns:v="urn:schemas-microsoft-com:vml" xmlns:wp14="http://schemas.microsoft.com/office/word/2010/wordprocessingDrawing" xmlns:wp="http://schemas.openxmlformats.org/drawingml/2006/wordprocessingDrawing" xmlns:w10="urn:schemas-microsoft-com:office:word" xmlns:w="http://schemas.openxmlformats.org/wordprocessingml/2006/main" xmlns:w14="http://schemas.microsoft.com/office/word/2010/wordml" xmlns:w15="http://schemas.microsoft.com/office/word/2012/wordml" xmlns:wpg="http://schemas.microsoft.com/office/word/2010/wordprocessingGroup" xmlns:wpi="http://schemas.microsoft.com/office/word/2010/wordprocessingInk" xmlns:wne="http://schemas.microsoft.com/office/word/2006/wordml" xmlns:wps="http://schemas.microsoft.com/office/word/2010/wordprocessingShape" mc:Ignorable="w14 w15 wp14">
   <w15:person w15:author="Diego">
     <w15:presenceInfo w15:providerId="None" w15:userId="Diego"/>
+  </w15:person>
+  <w15:person w15:author="Diego Gastaldi">
+    <w15:presenceInfo w15:providerId="Windows Live" w15:userId="e2218a3ca75d328d"/>
   </w15:person>
 </w15:people>
 </file>
@@ -11375,7 +11446,7 @@
 </file>
 
 <file path=customXml/itemProps1.xml><?xml version="1.0" encoding="utf-8"?>
-<ds:datastoreItem xmlns:ds="http://schemas.openxmlformats.org/officeDocument/2006/customXml" ds:itemID="{BFE83FFE-5342-4359-86B0-2DE1CB2CFE5A}">
+<ds:datastoreItem xmlns:ds="http://schemas.openxmlformats.org/officeDocument/2006/customXml" ds:itemID="{5808A5C0-E4FA-4444-BB70-956591FADC3E}">
   <ds:schemaRefs>
     <ds:schemaRef ds:uri="http://schemas.openxmlformats.org/officeDocument/2006/bibliography"/>
   </ds:schemaRefs>

</xml_diff>